<commit_message>
Add files from web dev assignment directory
</commit_message>
<xml_diff>
--- a/integrating third-party apis/Quality and Clarity of the Code.docx
+++ b/integrating third-party apis/Quality and Clarity of the Code.docx
@@ -41,128 +41,142 @@
         <w:t xml:space="preserve"> API due to its simplicity, reliability, and availability of a suitable free tier.</w:t>
       </w:r>
       <w:r>
+        <w:t xml:space="preserve"> The application functions smoothly, offering accurate weather data for specified cities. Users can interact effortlessly by entering a city name and clicking the submit button to receive weather updates. The displayed information is presented in a readable format, ensuring ease of interpretation.</w:t>
+      </w:r>
+      <w:r>
+        <w:br/>
+      </w:r>
+      <w:r>
+        <w:br/>
+        <w:t xml:space="preserve">Effective Use of the Chosen API: I integrated the </w:t>
+      </w:r>
+      <w:proofErr w:type="spellStart"/>
+      <w:r>
+        <w:t>OpenWeatherMap</w:t>
+      </w:r>
+      <w:proofErr w:type="spellEnd"/>
+      <w:r>
+        <w:t xml:space="preserve"> API into the application to fetch weather data based on user input. Leveraging the API's endpoints, the application retrieves real-time weather information such as temperature, sky conditions, and wind speed, presenting it in a clear and concise manner.</w:t>
+      </w:r>
+    </w:p>
+    <w:p>
+      <w:r>
+        <w:br/>
+      </w:r>
+      <w:r>
+        <w:br/>
+        <w:t>Creativity and Originality of the Application Concept:</w:t>
+      </w:r>
+    </w:p>
+    <w:p>
+      <w:r>
+        <w:t>I designed this application to be a simple and intuitive weather information tool, allowing users to quickly retrieve current weather data for any city. The interface is user-friendly, providing a seamless experience for accessing weather updates without unnecessary complexity.</w:t>
+      </w:r>
+    </w:p>
+    <w:p>
+      <w:r>
+        <w:t>Short Write-Up Explaining the Choice of API and Challenges Encountered:</w:t>
+      </w:r>
+    </w:p>
+    <w:p/>
+    <w:p>
+      <w:r>
+        <w:t xml:space="preserve">I chose the </w:t>
+      </w:r>
+      <w:proofErr w:type="spellStart"/>
+      <w:r>
+        <w:t>OpenWeatherMap</w:t>
+      </w:r>
+      <w:proofErr w:type="spellEnd"/>
+      <w:r>
+        <w:t xml:space="preserve"> API due to its simplicity, reliability, and availability of a suitable free tier. During development, one challenge I encountered was handling errors and edge cases, such as invalid city names or API request failures. However, I addressed these challenges by implementing robust error handling mechanisms and user-friendly feedback systems.</w:t>
+      </w:r>
+    </w:p>
+    <w:p/>
+    <w:p>
+      <w:r>
+        <w:t xml:space="preserve"> Demonstration of Functionality with Examples:</w:t>
+      </w:r>
+    </w:p>
+    <w:p/>
+    <w:p>
+      <w:r>
+        <w:t>Example:</w:t>
+      </w:r>
+    </w:p>
+    <w:p/>
+    <w:p>
+      <w:r>
+        <w:t xml:space="preserve">I </w:t>
+      </w:r>
+      <w:r>
+        <w:t>entered</w:t>
+      </w:r>
+      <w:r>
+        <w:t xml:space="preserve"> "New York" in the city input field.</w:t>
+      </w:r>
+    </w:p>
+    <w:p>
+      <w:r>
+        <w:t>I click the submit button.</w:t>
+      </w:r>
+    </w:p>
+    <w:p>
+      <w:r>
+        <w:t xml:space="preserve">The application fetches weather data for New York from the </w:t>
+      </w:r>
+      <w:proofErr w:type="spellStart"/>
+      <w:r>
+        <w:t>OpenWeatherMap</w:t>
+      </w:r>
+      <w:proofErr w:type="spellEnd"/>
+      <w:r>
+        <w:t xml:space="preserve"> API.</w:t>
+      </w:r>
+    </w:p>
+    <w:p>
+      <w:r>
+        <w:t>The current weather conditions for New York, including temperature, sky conditions, and wind speed, are displayed.</w:t>
+      </w:r>
+    </w:p>
+    <w:p>
+      <w:r>
+        <w:t>I receive instant weather updates for the specified city.</w:t>
+      </w:r>
+    </w:p>
+    <w:p>
+      <w:r>
+        <w:t>Overall, the application provides a seamless and efficient way to access weather information, demonstrating effective use of API integration and user interface design principles.</w:t>
+      </w:r>
+      <w:r>
+        <w:br/>
+      </w:r>
+      <w:r>
+        <w:br/>
+      </w:r>
+      <w:proofErr w:type="spellStart"/>
+      <w:r>
+        <w:rPr>
+          <w:sz w:val="40"/>
+          <w:szCs w:val="40"/>
+        </w:rPr>
+        <w:t>Repositiory</w:t>
+      </w:r>
+      <w:proofErr w:type="spellEnd"/>
+      <w:r>
         <w:t xml:space="preserve"> </w:t>
       </w:r>
       <w:r>
-        <w:t>The application functions smoothly, offering accurate weather data for specified cities. Users can interact effortlessly by entering a city name and clicking the submit button to receive weather updates. The displayed information is presented in a readable format, ensuring ease of interpretation.</w:t>
-      </w:r>
-      <w:r>
         <w:br/>
       </w:r>
-      <w:r>
-        <w:br/>
-      </w:r>
-      <w:r>
-        <w:t xml:space="preserve">Effective Use of the Chosen </w:t>
-      </w:r>
-      <w:r>
-        <w:t>API: I</w:t>
-      </w:r>
-      <w:r>
-        <w:t xml:space="preserve"> integrated the </w:t>
-      </w:r>
-      <w:proofErr w:type="spellStart"/>
-      <w:r>
-        <w:t>OpenWeatherMap</w:t>
-      </w:r>
-      <w:proofErr w:type="spellEnd"/>
-      <w:r>
-        <w:t xml:space="preserve"> API into the application to fetch weather data based on user input. Leveraging the API's endpoints, the application retrieves real-time weather information such as temperature, sky conditions, and wind speed, presenting it in a clear and concise manner.</w:t>
-      </w:r>
-    </w:p>
-    <w:p>
-      <w:r>
-        <w:br/>
-      </w:r>
-      <w:r>
-        <w:br/>
-      </w:r>
-      <w:r>
-        <w:t>Creativity and Originality of the Application Concept:</w:t>
-      </w:r>
-    </w:p>
-    <w:p>
-      <w:r>
-        <w:t>I designed this application to be a simple and intuitive weather information tool, allowing users to quickly retrieve current weather data for any city. The interface is user-friendly, providing a seamless experience for accessing weather updates without unnecessary complexity.</w:t>
-      </w:r>
-    </w:p>
-    <w:p>
-      <w:r>
-        <w:t>Short Write-Up Explaining the Choice of API and Challenges Encountered:</w:t>
-      </w:r>
-    </w:p>
-    <w:p/>
-    <w:p>
-      <w:r>
-        <w:t xml:space="preserve">I chose the </w:t>
-      </w:r>
-      <w:proofErr w:type="spellStart"/>
-      <w:r>
-        <w:t>OpenWeatherMap</w:t>
-      </w:r>
-      <w:proofErr w:type="spellEnd"/>
-      <w:r>
-        <w:t xml:space="preserve"> API due to its simplicity, reliability, and availability of a suitable free tier. During development, one challenge I encountered was handling errors and edge cases, such as invalid city names or API request failures. However, I addressed these challenges by implementing robust error handling mechanisms and user-friendly feedback systems.</w:t>
-      </w:r>
-    </w:p>
-    <w:p/>
-    <w:p>
-      <w:r>
-        <w:t xml:space="preserve"> Demonstration of Functionality with Examples:</w:t>
-      </w:r>
-    </w:p>
-    <w:p/>
-    <w:p>
-      <w:r>
-        <w:t>Example:</w:t>
-      </w:r>
-    </w:p>
-    <w:p/>
-    <w:p>
-      <w:r>
-        <w:t xml:space="preserve">I </w:t>
-      </w:r>
-      <w:proofErr w:type="gramStart"/>
-      <w:r>
-        <w:t>enter</w:t>
-      </w:r>
-      <w:proofErr w:type="gramEnd"/>
-      <w:r>
-        <w:t xml:space="preserve"> "New York" in the city input field.</w:t>
-      </w:r>
-    </w:p>
-    <w:p>
-      <w:r>
-        <w:t>I click the submit button.</w:t>
-      </w:r>
-    </w:p>
-    <w:p>
-      <w:r>
-        <w:t xml:space="preserve">The application fetches weather data for New York from the </w:t>
-      </w:r>
-      <w:proofErr w:type="spellStart"/>
-      <w:r>
-        <w:t>OpenWeatherMap</w:t>
-      </w:r>
-      <w:proofErr w:type="spellEnd"/>
-      <w:r>
-        <w:t xml:space="preserve"> API.</w:t>
-      </w:r>
-    </w:p>
-    <w:p>
-      <w:r>
-        <w:t>The current weather conditions for New York, including temperature, sky conditions, and wind speed, are displayed.</w:t>
-      </w:r>
-    </w:p>
-    <w:p>
-      <w:r>
-        <w:t>I receive instant weather updates for the specified city.</w:t>
-      </w:r>
-    </w:p>
-    <w:p>
-      <w:r>
-        <w:t>Overall, the application provides a seamless and efficient way to access weather information, demonstrating effective use of API integration and user interface design principles.</w:t>
-      </w:r>
+      <w:hyperlink r:id="rId4" w:history="1">
+        <w:r>
+          <w:rPr>
+            <w:rStyle w:val="Hyperlink"/>
+          </w:rPr>
+          <w:t>https://github.com/DawitZebro/assignments.git</w:t>
+        </w:r>
+      </w:hyperlink>
     </w:p>
     <w:sectPr>
       <w:pgSz w:w="12240" w:h="15840"/>
@@ -578,6 +592,7 @@
   <w:style w:type="character" w:default="1" w:styleId="DefaultParagraphFont">
     <w:name w:val="Default Paragraph Font"/>
     <w:uiPriority w:val="1"/>
+    <w:semiHidden/>
     <w:unhideWhenUsed/>
   </w:style>
   <w:style w:type="table" w:default="1" w:styleId="TableNormal">
@@ -600,6 +615,29 @@
     <w:uiPriority w:val="99"/>
     <w:semiHidden/>
     <w:unhideWhenUsed/>
+  </w:style>
+  <w:style w:type="character" w:styleId="Hyperlink">
+    <w:name w:val="Hyperlink"/>
+    <w:basedOn w:val="DefaultParagraphFont"/>
+    <w:uiPriority w:val="99"/>
+    <w:unhideWhenUsed/>
+    <w:rsid w:val="00CC3E16"/>
+    <w:rPr>
+      <w:color w:val="0563C1" w:themeColor="hyperlink"/>
+      <w:u w:val="single"/>
+    </w:rPr>
+  </w:style>
+  <w:style w:type="character" w:styleId="UnresolvedMention">
+    <w:name w:val="Unresolved Mention"/>
+    <w:basedOn w:val="DefaultParagraphFont"/>
+    <w:uiPriority w:val="99"/>
+    <w:semiHidden/>
+    <w:unhideWhenUsed/>
+    <w:rsid w:val="00CC3E16"/>
+    <w:rPr>
+      <w:color w:val="605E5C"/>
+      <w:shd w:val="clear" w:color="auto" w:fill="E1DFDD"/>
+    </w:rPr>
   </w:style>
 </w:styles>
 </file>

</xml_diff>